<commit_message>
updage figure, paper, aesthetics
</commit_message>
<xml_diff>
--- a/Paper/AppealDocument.docx
+++ b/Paper/AppealDocument.docx
@@ -15,15 +15,7 @@
       </w:r>
       <w:r>
         <w:br/>
-        <w:t xml:space="preserve">There are some clinical problems in practicing IGRT and adaptive radiation therapy when it comes to multi-modality image registration in a multi-vendor clinical setting. There are multiple reasons why problems could occur 1) various DICOM standard conformance state of different vendors; 2) insufficient clinical practice modeling in the standard itself because standards are always </w:t>
-      </w:r>
-      <w:proofErr w:type="gramStart"/>
-      <w:r>
-        <w:t>lag behind</w:t>
-      </w:r>
-      <w:proofErr w:type="gramEnd"/>
-      <w:r>
-        <w:t xml:space="preserve"> new technologies. Authors of this manuscript are trying to solve one of those problems by "hacking" a few DICOM tags. It works for their clinical setting, but may not work for other clinics in different settings. In addition, it was not done in a way to conform to DICOM standards.</w:t>
+        <w:t>There are some clinical problems in practicing IGRT and adaptive radiation therapy when it comes to multi-modality image registration in a multi-vendor clinical setting. There are multiple reasons why problems could occur 1) various DICOM standard conformance state of different vendors; 2) insufficient clinical practice modeling in the standard itself because standards are always lag behind new technologies. Authors of this manuscript are trying to solve one of those problems by "hacking" a few DICOM tags. It works for their clinical setting, but may not work for other clinics in different settings. In addition, it was not done in a way to conform to DICOM standards.</w:t>
       </w:r>
       <w:r>
         <w:br/>
@@ -37,23 +29,7 @@
       </w:r>
       <w:r>
         <w:br/>
-        <w:t xml:space="preserve">1. Some systems allow image registration even image sets are in the same </w:t>
-      </w:r>
-      <w:proofErr w:type="spellStart"/>
-      <w:r>
-        <w:t>FoR</w:t>
-      </w:r>
-      <w:proofErr w:type="spellEnd"/>
-      <w:r>
-        <w:t xml:space="preserve">. In other words, changing </w:t>
-      </w:r>
-      <w:proofErr w:type="spellStart"/>
-      <w:r>
-        <w:t>FoR</w:t>
-      </w:r>
-      <w:proofErr w:type="spellEnd"/>
-      <w:r>
-        <w:t xml:space="preserve"> UID is not even needed.</w:t>
+        <w:t>1. Some systems allow image registration even image sets are in the same FoR. In other words, changing FoR UID is not even needed.</w:t>
       </w:r>
     </w:p>
     <w:p>
@@ -67,26 +43,13 @@
         <w:t xml:space="preserve"> (MIM)</w:t>
       </w:r>
       <w:r>
-        <w:t xml:space="preserve">, it is not inclusive with </w:t>
-      </w:r>
-      <w:proofErr w:type="spellStart"/>
-      <w:r>
-        <w:t>RayStation</w:t>
-      </w:r>
-      <w:proofErr w:type="spellEnd"/>
+        <w:t>, it is not inclusive with RayStation</w:t>
+      </w:r>
       <w:r>
         <w:t xml:space="preserve"> or</w:t>
       </w:r>
       <w:r>
-        <w:t xml:space="preserve"> Eclipse, which represent </w:t>
-      </w:r>
-      <w:proofErr w:type="gramStart"/>
-      <w:r>
-        <w:t>the majority of</w:t>
-      </w:r>
-      <w:proofErr w:type="gramEnd"/>
-      <w:r>
-        <w:t xml:space="preserve"> </w:t>
+        <w:t xml:space="preserve"> Eclipse, which represent the majority of </w:t>
       </w:r>
       <w:r>
         <w:t xml:space="preserve">treatment planning </w:t>
@@ -95,13 +58,8 @@
         <w:t>systems present in radiation oncology clinics</w:t>
       </w:r>
       <w:r>
-        <w:t xml:space="preserve"> in the United States. While MIM allows this, it is less likely to be available in rural clinics than the </w:t>
-      </w:r>
-      <w:proofErr w:type="gramStart"/>
-      <w:r>
-        <w:t>aforementioned systems</w:t>
-      </w:r>
-      <w:proofErr w:type="gramEnd"/>
+        <w:t xml:space="preserve"> in the United States. While MIM allows this, it is less likely to be available in rural clinics than the aforementioned systems</w:t>
+      </w:r>
       <w:r>
         <w:t>.</w:t>
       </w:r>
@@ -123,15 +81,7 @@
         <w:t>, although the authors would like to respectfully disagree that this entity is not meant to be changed</w:t>
       </w:r>
       <w:r>
-        <w:t xml:space="preserve">. In systems where registration is not allowed between images with the same frame of reference, </w:t>
-      </w:r>
-      <w:proofErr w:type="spellStart"/>
-      <w:r>
-        <w:t>RayStation</w:t>
-      </w:r>
-      <w:proofErr w:type="spellEnd"/>
-      <w:r>
-        <w:t>, the treatment planning system enables specifically changing the Frame of Reference UID</w:t>
+        <w:t>. In systems where registration is not allowed between images with the same frame of reference, RayStation, the treatment planning system enables specifically changing the Frame of Reference UID</w:t>
       </w:r>
       <w:r>
         <w:t xml:space="preserve"> on the examination.</w:t>
@@ -193,17 +143,7 @@
       </w:pPr>
       <w:r>
         <w:br/>
-        <w:t xml:space="preserve">3. It only changed three UIDs (study instance, series instance and </w:t>
-      </w:r>
-      <w:proofErr w:type="spellStart"/>
-      <w:proofErr w:type="gramStart"/>
-      <w:r>
-        <w:t>FoR</w:t>
-      </w:r>
-      <w:proofErr w:type="spellEnd"/>
-      <w:proofErr w:type="gramEnd"/>
-      <w:r>
-        <w:t>), however, SOP instance UIDs were left intact, it could pose problems for some systems.</w:t>
+        <w:t>3. It only changed three UIDs (study instance, series instance and FoR), however, SOP instance UIDs were left intact, it could pose problems for some systems.</w:t>
       </w:r>
     </w:p>
     <w:p>
@@ -294,15 +234,7 @@
       </w:r>
       <w:r>
         <w:br/>
-        <w:t xml:space="preserve">1. Three attributes are shown to be modifiable. Why these three; </w:t>
-      </w:r>
-      <w:proofErr w:type="spellStart"/>
-      <w:r>
-        <w:t>FoR</w:t>
-      </w:r>
-      <w:proofErr w:type="spellEnd"/>
-      <w:r>
-        <w:t xml:space="preserve"> UID is a logical one, but the authors do not indicate why the other two attributes might need to be changed.</w:t>
+        <w:t>1. Three attributes are shown to be modifiable. Why these three; FoR UID is a logical one, but the authors do not indicate why the other two attributes might need to be changed.</w:t>
       </w:r>
     </w:p>
     <w:p>
@@ -324,31 +256,7 @@
         <w:t>“</w:t>
       </w:r>
       <w:r>
-        <w:t xml:space="preserve">Users may wish to change both the Frame </w:t>
-      </w:r>
-      <w:proofErr w:type="gramStart"/>
-      <w:r>
-        <w:t>Of</w:t>
-      </w:r>
-      <w:proofErr w:type="gramEnd"/>
-      <w:r>
-        <w:t xml:space="preserve"> Reference UID and Series Instance UID if multiple registrations are required. For example, when registering a PET/CT to a new simulation scan, it can be useful to register both about the nasal cavity </w:t>
-      </w:r>
-      <w:proofErr w:type="gramStart"/>
-      <w:r>
-        <w:t>and also</w:t>
-      </w:r>
-      <w:proofErr w:type="gramEnd"/>
-      <w:r>
-        <w:t xml:space="preserve"> about the neck region. Two rigid registrations are sometimes not possible (within </w:t>
-      </w:r>
-      <w:proofErr w:type="spellStart"/>
-      <w:r>
-        <w:t>RayStation</w:t>
-      </w:r>
-      <w:proofErr w:type="spellEnd"/>
-      <w:r>
-        <w:t>), and so having two distinct image sets which each has a unique registration can be advantageous.</w:t>
+        <w:t>Users may wish to change both the Frame Of Reference UID and Series Instance UID if multiple registrations are required. For example, when registering a PET/CT to a new simulation scan, it can be useful to register both about the nasal cavity and also about the neck region. Two rigid registrations are sometimes not possible (within RayStation), and so having two distinct image sets which each has a unique registration can be advantageous.</w:t>
       </w:r>
       <w:r>
         <w:t>”</w:t>
@@ -374,23 +282,7 @@
       </w:pPr>
       <w:r>
         <w:lastRenderedPageBreak/>
-        <w:t xml:space="preserve">Thank you for the comment, we apologize that the statement regarding the creation of new UIDs was not made </w:t>
-      </w:r>
-      <w:proofErr w:type="gramStart"/>
-      <w:r>
-        <w:t>more clear</w:t>
-      </w:r>
-      <w:proofErr w:type="gramEnd"/>
-      <w:r>
-        <w:t xml:space="preserve">. The new UIDs generated are created using the </w:t>
-      </w:r>
-      <w:proofErr w:type="spellStart"/>
-      <w:r>
-        <w:t>FellowOak</w:t>
-      </w:r>
-      <w:proofErr w:type="spellEnd"/>
-      <w:r>
-        <w:t xml:space="preserve"> DICOM generator. </w:t>
+        <w:t xml:space="preserve">Thank you for the comment, we apologize that the statement regarding the creation of new UIDs was not made more clear. The new UIDs generated are created using the FellowOak DICOM generator. </w:t>
       </w:r>
       <w:hyperlink r:id="rId5" w:history="1">
         <w:r>
@@ -442,21 +334,7 @@
         <w:rPr>
           <w:u w:val="single"/>
         </w:rPr>
-        <w:t xml:space="preserve">All DICOM manipulation was facilitated with the </w:t>
-      </w:r>
-      <w:proofErr w:type="spellStart"/>
-      <w:r>
-        <w:rPr>
-          <w:u w:val="single"/>
-        </w:rPr>
-        <w:t>FellowOak</w:t>
-      </w:r>
-      <w:proofErr w:type="spellEnd"/>
-      <w:r>
-        <w:rPr>
-          <w:u w:val="single"/>
-        </w:rPr>
-        <w:t xml:space="preserve"> DICOM package</w:t>
+        <w:t>All DICOM manipulation was facilitated with the FellowOak DICOM package</w:t>
       </w:r>
       <w:sdt>
         <w:sdtPr>
@@ -527,15 +405,7 @@
       </w:pPr>
       <w:r>
         <w:br/>
-        <w:t xml:space="preserve">3. There are numerous tools available, including MIM software, that </w:t>
-      </w:r>
-      <w:proofErr w:type="gramStart"/>
-      <w:r>
-        <w:t>are able to</w:t>
-      </w:r>
-      <w:proofErr w:type="gramEnd"/>
-      <w:r>
-        <w:t xml:space="preserve"> achieve the goal of this manuscript. I do agree that using MIM is not as straightforward as the tool described.</w:t>
+        <w:t>3. There are numerous tools available, including MIM software, that are able to achieve the goal of this manuscript. I do agree that using MIM is not as straightforward as the tool described.</w:t>
       </w:r>
     </w:p>
     <w:p>
@@ -569,23 +439,7 @@
       </w:pPr>
       <w:r>
         <w:br/>
-        <w:t xml:space="preserve">Note: Both </w:t>
-      </w:r>
-      <w:proofErr w:type="spellStart"/>
-      <w:r>
-        <w:t>RayStation</w:t>
-      </w:r>
-      <w:proofErr w:type="spellEnd"/>
-      <w:r>
-        <w:t xml:space="preserve"> and MIM are trademarks that need to be referenced. The authors should indicate the versions of those products used in their testing. Also, in this era of </w:t>
-      </w:r>
-      <w:proofErr w:type="spellStart"/>
-      <w:r>
-        <w:t>CyberSecurity</w:t>
-      </w:r>
-      <w:proofErr w:type="spellEnd"/>
-      <w:r>
-        <w:t>, some discussion of processes used to validate the integrity of the tool would be an appropriate part of the discussion.</w:t>
+        <w:t>Note: Both RayStation and MIM are trademarks that need to be referenced. The authors should indicate the versions of those products used in their testing. Also, in this era of CyberSecurity, some discussion of processes used to validate the integrity of the tool would be an appropriate part of the discussion.</w:t>
       </w:r>
     </w:p>
     <w:p>
@@ -612,15 +466,7 @@
       </w:r>
       <w:r>
         <w:br/>
-        <w:t xml:space="preserve">line 15: The full URL is </w:t>
-      </w:r>
-      <w:proofErr w:type="gramStart"/>
-      <w:r>
-        <w:t>really not</w:t>
-      </w:r>
-      <w:proofErr w:type="gramEnd"/>
-      <w:r>
-        <w:t xml:space="preserve"> appropriate in the abstract. The authors should just indicate that publicly available datasets were used. A reference at the bottom of the abstract or just referenced in the body of the manuscript is more appropriate</w:t>
+        <w:t>line 15: The full URL is really not appropriate in the abstract. The authors should just indicate that publicly available datasets were used. A reference at the bottom of the abstract or just referenced in the body of the manuscript is more appropriate</w:t>
       </w:r>
       <w:r>
         <w:br/>
@@ -656,15 +502,7 @@
       </w:r>
       <w:r>
         <w:lastRenderedPageBreak/>
-        <w:t xml:space="preserve">proposed changes may be performed, but are </w:t>
-      </w:r>
-      <w:proofErr w:type="gramStart"/>
-      <w:r>
-        <w:t>actually not</w:t>
-      </w:r>
-      <w:proofErr w:type="gramEnd"/>
-      <w:r>
-        <w:t xml:space="preserve"> required as the article implies.</w:t>
+        <w:t>proposed changes may be performed, but are actually not required as the article implies.</w:t>
       </w:r>
       <w:r>
         <w:br/>
@@ -709,38 +547,14 @@
       </w:r>
       <w:r>
         <w:br/>
-        <w:t xml:space="preserve">"Unique Identifiers (UIDs) provide the capability to uniquely identify a wide variety of items. They guarantee uniqueness across multiple countries, sites, </w:t>
-      </w:r>
-      <w:proofErr w:type="gramStart"/>
-      <w:r>
-        <w:t>vendors</w:t>
-      </w:r>
-      <w:proofErr w:type="gramEnd"/>
-      <w:r>
-        <w:t xml:space="preserve"> and equipment. Different classes of objects, instance of objects and information entities can be distinguished from one another across the DICOM universe of discourse irrespective of any semantic context."</w:t>
-      </w:r>
-      <w:r>
-        <w:br/>
-      </w:r>
-      <w:r>
-        <w:br/>
-        <w:t xml:space="preserve">This states that a SOP Instance shall be uniquely identifiable. By changing the Frame of Reference and keeping the original SOP Instance UID this capability is lost. In some </w:t>
-      </w:r>
-      <w:proofErr w:type="gramStart"/>
-      <w:r>
-        <w:t>cases</w:t>
-      </w:r>
-      <w:proofErr w:type="gramEnd"/>
-      <w:r>
-        <w:t xml:space="preserve"> such changes are allowed (e.g. coercion), but in this case it may even introduce a hazardous situation to the patient as the Frame of Reference includes a coordinate system definition and it is now unclear with two SOP Instances having the same SOP Instance UID which Frame of Reference is now the valid one. Especially </w:t>
-      </w:r>
-      <w:proofErr w:type="gramStart"/>
-      <w:r>
-        <w:t>in the area of</w:t>
-      </w:r>
-      <w:proofErr w:type="gramEnd"/>
-      <w:r>
-        <w:t xml:space="preserve"> radiotherapy this may have dangerous implications when it comes to targeting and positioning.</w:t>
+        <w:t>"Unique Identifiers (UIDs) provide the capability to uniquely identify a wide variety of items. They guarantee uniqueness across multiple countries, sites, vendors and equipment. Different classes of objects, instance of objects and information entities can be distinguished from one another across the DICOM universe of discourse irrespective of any semantic context."</w:t>
+      </w:r>
+      <w:r>
+        <w:br/>
+      </w:r>
+      <w:r>
+        <w:br/>
+        <w:t>This states that a SOP Instance shall be uniquely identifiable. By changing the Frame of Reference and keeping the original SOP Instance UID this capability is lost. In some cases such changes are allowed (e.g. coercion), but in this case it may even introduce a hazardous situation to the patient as the Frame of Reference includes a coordinate system definition and it is now unclear with two SOP Instances having the same SOP Instance UID which Frame of Reference is now the valid one. Especially in the area of radiotherapy this may have dangerous implications when it comes to targeting and positioning.</w:t>
       </w:r>
       <w:r>
         <w:br/>
@@ -748,23 +562,7 @@
       </w:r>
       <w:r>
         <w:br/>
-        <w:t xml:space="preserve">From a pure practical perspective as experienced over 20 years at IHE-RO </w:t>
-      </w:r>
-      <w:proofErr w:type="spellStart"/>
-      <w:r>
-        <w:t>Connectathons</w:t>
-      </w:r>
-      <w:proofErr w:type="spellEnd"/>
-      <w:r>
-        <w:t xml:space="preserve">, there are quite some systems available, that </w:t>
-      </w:r>
-      <w:proofErr w:type="gramStart"/>
-      <w:r>
-        <w:t>actually cannot</w:t>
-      </w:r>
-      <w:proofErr w:type="gramEnd"/>
-      <w:r>
-        <w:t xml:space="preserve"> deal with the fact that a SOP Instance UID is present in two different Series (as it is not intended). Therefore, this solution also has very practical interoperability issues.</w:t>
+        <w:t>From a pure practical perspective as experienced over 20 years at IHE-RO Connectathons, there are quite some systems available, that actually cannot deal with the fact that a SOP Instance UID is present in two different Series (as it is not intended). Therefore, this solution also has very practical interoperability issues.</w:t>
       </w:r>
       <w:r>
         <w:br/>
@@ -774,23 +572,23 @@
       </w:r>
       <w:r>
         <w:lastRenderedPageBreak/>
-        <w:t xml:space="preserve">It is therefore recommended to the authors, to also adapt the SOP Instance UIDs to reflect the semantic change in the Instances. For the software it could basically mean, whatever is selected from top down under "Things you want to change", the check-boxes below need to be automatically selected, too, and the SOP Instance UID is not a to-be-selected option, as this always </w:t>
-      </w:r>
-      <w:proofErr w:type="gramStart"/>
-      <w:r>
-        <w:t>has to</w:t>
-      </w:r>
-      <w:proofErr w:type="gramEnd"/>
-      <w:r>
-        <w:t xml:space="preserve"> be changed whenever one of the options is selected.</w:t>
-      </w:r>
-    </w:p>
-    <w:p>
-      <w:pPr>
-        <w:ind w:firstLine="720"/>
+        <w:t>It is therefore recommended to the authors, to also adapt the SOP Instance UIDs to reflect the semantic change in the Instances. For the software it could basically mean, whatever is selected from top down under "Things you want to change", the check-boxes below need to be automatically selected, too, and the SOP Instance UID is not a to-be-selected option, as this always has to be changed whenever one of the options is selected.</w:t>
+      </w:r>
+    </w:p>
+    <w:p>
+      <w:pPr>
+        <w:ind w:left="720"/>
       </w:pPr>
       <w:r>
         <w:t>Thank you very much for the recommendation, this has been implemented in that whenever one option is selected, the SOP Instance UID change box is auto-selected and must be de-selected.</w:t>
+      </w:r>
+    </w:p>
+    <w:p>
+      <w:pPr>
+        <w:ind w:left="720"/>
+      </w:pPr>
+      <w:r>
+        <w:t>This change is reflected in the updated Figure 2</w:t>
       </w:r>
     </w:p>
     <w:sectPr>
@@ -1334,9 +1132,9 @@
   </w:compat>
   <w:rsids>
     <w:rsidRoot w:val="002D785A"/>
-    <w:rsid w:val="00080D61"/>
     <w:rsid w:val="002070AE"/>
     <w:rsid w:val="002D785A"/>
+    <w:rsid w:val="00EE4F12"/>
   </w:rsids>
   <m:mathPr>
     <m:mathFont m:val="Cambria Math"/>

</xml_diff>

<commit_message>
update figure, copy files locally then delete
</commit_message>
<xml_diff>
--- a/Paper/AppealDocument.docx
+++ b/Paper/AppealDocument.docx
@@ -1,6 +1,6 @@
 
 <file path=word/document.xml><?xml version="1.0" encoding="utf-8"?>
-<w:document xmlns:wpc="http://schemas.microsoft.com/office/word/2010/wordprocessingCanvas" xmlns:cx="http://schemas.microsoft.com/office/drawing/2014/chartex" xmlns:cx1="http://schemas.microsoft.com/office/drawing/2015/9/8/chartex" xmlns:cx2="http://schemas.microsoft.com/office/drawing/2015/10/21/chartex" xmlns:cx3="http://schemas.microsoft.com/office/drawing/2016/5/9/chartex" xmlns:cx4="http://schemas.microsoft.com/office/drawing/2016/5/10/chartex" xmlns:cx5="http://schemas.microsoft.com/office/drawing/2016/5/11/chartex" xmlns:cx6="http://schemas.microsoft.com/office/drawing/2016/5/12/chartex" xmlns:cx7="http://schemas.microsoft.com/office/drawing/2016/5/13/chartex" xmlns:cx8="http://schemas.microsoft.com/office/drawing/2016/5/14/chartex" xmlns:mc="http://schemas.openxmlformats.org/markup-compatibility/2006" xmlns:aink="http://schemas.microsoft.com/office/drawing/2016/ink" xmlns:am3d="http://schemas.microsoft.com/office/drawing/2017/model3d" xmlns:o="urn:schemas-microsoft-com:office:office" xmlns:oel="http://schemas.microsoft.com/office/2019/extlst" xmlns:r="http://schemas.openxmlformats.org/officeDocument/2006/relationships" xmlns:m="http://schemas.openxmlformats.org/officeDocument/2006/math" xmlns:v="urn:schemas-microsoft-com:vml" xmlns:wp14="http://schemas.microsoft.com/office/word/2010/wordprocessingDrawing" xmlns:wp="http://schemas.openxmlformats.org/drawingml/2006/wordprocessingDrawing" xmlns:w10="urn:schemas-microsoft-com:office:word" xmlns:w="http://schemas.openxmlformats.org/wordprocessingml/2006/main" xmlns:w14="http://schemas.microsoft.com/office/word/2010/wordml" xmlns:w15="http://schemas.microsoft.com/office/word/2012/wordml" xmlns:w16cex="http://schemas.microsoft.com/office/word/2018/wordml/cex" xmlns:w16cid="http://schemas.microsoft.com/office/word/2016/wordml/cid" xmlns:w16="http://schemas.microsoft.com/office/word/2018/wordml" xmlns:w16du="http://schemas.microsoft.com/office/word/2023/wordml/word16du" xmlns:w16sdtdh="http://schemas.microsoft.com/office/word/2020/wordml/sdtdatahash" xmlns:w16sdtfl="http://schemas.microsoft.com/office/word/2024/wordml/sdtformatlock" xmlns:w16se="http://schemas.microsoft.com/office/word/2015/wordml/symex" xmlns:wpg="http://schemas.microsoft.com/office/word/2010/wordprocessingGroup" xmlns:wpi="http://schemas.microsoft.com/office/word/2010/wordprocessingInk" xmlns:wne="http://schemas.microsoft.com/office/word/2006/wordml" xmlns:wps="http://schemas.microsoft.com/office/word/2010/wordprocessingShape" mc:Ignorable="w14 w15 w16se w16cid w16 w16cex w16sdtdh w16sdtfl w16du wp14">
+<w:document xmlns:wpc="http://schemas.microsoft.com/office/word/2010/wordprocessingCanvas" xmlns:cx="http://schemas.microsoft.com/office/drawing/2014/chartex" xmlns:cx1="http://schemas.microsoft.com/office/drawing/2015/9/8/chartex" xmlns:cx2="http://schemas.microsoft.com/office/drawing/2015/10/21/chartex" xmlns:cx3="http://schemas.microsoft.com/office/drawing/2016/5/9/chartex" xmlns:cx4="http://schemas.microsoft.com/office/drawing/2016/5/10/chartex" xmlns:cx5="http://schemas.microsoft.com/office/drawing/2016/5/11/chartex" xmlns:cx6="http://schemas.microsoft.com/office/drawing/2016/5/12/chartex" xmlns:cx7="http://schemas.microsoft.com/office/drawing/2016/5/13/chartex" xmlns:cx8="http://schemas.microsoft.com/office/drawing/2016/5/14/chartex" xmlns:mc="http://schemas.openxmlformats.org/markup-compatibility/2006" xmlns:aink="http://schemas.microsoft.com/office/drawing/2016/ink" xmlns:am3d="http://schemas.microsoft.com/office/drawing/2017/model3d" xmlns:o="urn:schemas-microsoft-com:office:office" xmlns:oel="http://schemas.microsoft.com/office/2019/extlst" xmlns:r="http://schemas.openxmlformats.org/officeDocument/2006/relationships" xmlns:m="http://schemas.openxmlformats.org/officeDocument/2006/math" xmlns:v="urn:schemas-microsoft-com:vml" xmlns:wp14="http://schemas.microsoft.com/office/word/2010/wordprocessingDrawing" xmlns:wp="http://schemas.openxmlformats.org/drawingml/2006/wordprocessingDrawing" xmlns:w10="urn:schemas-microsoft-com:office:word" xmlns:w="http://schemas.openxmlformats.org/wordprocessingml/2006/main" xmlns:w14="http://schemas.microsoft.com/office/word/2010/wordml" xmlns:w15="http://schemas.microsoft.com/office/word/2012/wordml" xmlns:w16cex="http://schemas.microsoft.com/office/word/2018/wordml/cex" xmlns:w16cid="http://schemas.microsoft.com/office/word/2016/wordml/cid" xmlns:w16="http://schemas.microsoft.com/office/word/2018/wordml" xmlns:w16du="http://schemas.microsoft.com/office/word/2023/wordml/word16du" xmlns:w16sdtdh="http://schemas.microsoft.com/office/word/2020/wordml/sdtdatahash" xmlns:w16se="http://schemas.microsoft.com/office/word/2015/wordml/symex" xmlns:wpg="http://schemas.microsoft.com/office/word/2010/wordprocessingGroup" xmlns:wpi="http://schemas.microsoft.com/office/word/2010/wordprocessingInk" xmlns:wne="http://schemas.microsoft.com/office/word/2006/wordml" xmlns:wps="http://schemas.microsoft.com/office/word/2010/wordprocessingShape" mc:Ignorable="w14 w15 w16se w16cid w16 w16cex w16sdtdh w16du wp14">
   <w:body>
     <w:p>
       <w:r>
@@ -15,15 +15,7 @@
       </w:r>
       <w:r>
         <w:br/>
-        <w:t xml:space="preserve">There are some clinical problems in practicing IGRT and adaptive radiation therapy when it comes to multi-modality image registration in a multi-vendor clinical setting. There are multiple reasons why problems could occur 1) various DICOM standard conformance state of different vendors; 2) insufficient clinical practice modeling in the standard itself because standards are always </w:t>
-      </w:r>
-      <w:proofErr w:type="gramStart"/>
-      <w:r>
-        <w:t>lag behind</w:t>
-      </w:r>
-      <w:proofErr w:type="gramEnd"/>
-      <w:r>
-        <w:t xml:space="preserve"> new technologies. Authors of this manuscript are trying to solve one of those problems by "hacking" a few DICOM tags. It works for their clinical setting, but may not work for other clinics in different settings. In addition, it was not done in a way to conform to DICOM standards.</w:t>
+        <w:t>There are some clinical problems in practicing IGRT and adaptive radiation therapy when it comes to multi-modality image registration in a multi-vendor clinical setting. There are multiple reasons why problems could occur 1) various DICOM standard conformance state of different vendors; 2) insufficient clinical practice modeling in the standard itself because standards are always lag behind new technologies. Authors of this manuscript are trying to solve one of those problems by "hacking" a few DICOM tags. It works for their clinical setting, but may not work for other clinics in different settings. In addition, it was not done in a way to conform to DICOM standards.</w:t>
       </w:r>
       <w:r>
         <w:br/>
@@ -37,23 +29,7 @@
       </w:r>
       <w:r>
         <w:br/>
-        <w:t xml:space="preserve">1. Some systems allow image registration even image sets are in the same </w:t>
-      </w:r>
-      <w:proofErr w:type="spellStart"/>
-      <w:r>
-        <w:t>FoR</w:t>
-      </w:r>
-      <w:proofErr w:type="spellEnd"/>
-      <w:r>
-        <w:t xml:space="preserve">. In other words, changing </w:t>
-      </w:r>
-      <w:proofErr w:type="spellStart"/>
-      <w:r>
-        <w:t>FoR</w:t>
-      </w:r>
-      <w:proofErr w:type="spellEnd"/>
-      <w:r>
-        <w:t xml:space="preserve"> UID is not even needed.</w:t>
+        <w:t>1. Some systems allow image registration even image sets are in the same FoR. In other words, changing FoR UID is not even needed.</w:t>
       </w:r>
     </w:p>
     <w:p>
@@ -67,26 +43,13 @@
         <w:t xml:space="preserve"> (MIM)</w:t>
       </w:r>
       <w:r>
-        <w:t xml:space="preserve">, it is not inclusive with </w:t>
-      </w:r>
-      <w:proofErr w:type="spellStart"/>
-      <w:r>
-        <w:t>RayStation</w:t>
-      </w:r>
-      <w:proofErr w:type="spellEnd"/>
+        <w:t>, it is not inclusive with RayStation</w:t>
+      </w:r>
       <w:r>
         <w:t xml:space="preserve"> or</w:t>
       </w:r>
       <w:r>
-        <w:t xml:space="preserve"> Eclipse, which represent </w:t>
-      </w:r>
-      <w:proofErr w:type="gramStart"/>
-      <w:r>
-        <w:t>the majority of</w:t>
-      </w:r>
-      <w:proofErr w:type="gramEnd"/>
-      <w:r>
-        <w:t xml:space="preserve"> </w:t>
+        <w:t xml:space="preserve"> Eclipse, which represent the majority of </w:t>
       </w:r>
       <w:r>
         <w:t xml:space="preserve">treatment planning </w:t>
@@ -95,15 +58,10 @@
         <w:t>systems present in radiation oncology clinics</w:t>
       </w:r>
       <w:r>
-        <w:t xml:space="preserve"> in the United States. While MIM allows this, it is less likely to be available in rural clinics than the </w:t>
-      </w:r>
-      <w:proofErr w:type="gramStart"/>
-      <w:r>
-        <w:t>aforementioned systems</w:t>
-      </w:r>
-      <w:proofErr w:type="gramEnd"/>
-      <w:r>
-        <w:t>.</w:t>
+        <w:t xml:space="preserve"> in the United States. While MIM allows this, it is less likely to be available than the aforementioned systems</w:t>
+      </w:r>
+      <w:r>
+        <w:t>, especially in rural centers with limited resources.</w:t>
       </w:r>
     </w:p>
     <w:p>
@@ -120,18 +78,13 @@
         <w:t>Thank you again for the comment</w:t>
       </w:r>
       <w:r>
-        <w:t>, although the authors would like to respectfully disagree that this entity is not meant to be changed</w:t>
-      </w:r>
-      <w:r>
-        <w:t xml:space="preserve">. In systems where registration is not allowed between images with the same frame of reference, </w:t>
-      </w:r>
-      <w:proofErr w:type="spellStart"/>
-      <w:r>
-        <w:t>RayStation</w:t>
-      </w:r>
-      <w:proofErr w:type="spellEnd"/>
-      <w:r>
-        <w:t>, the treatment planning system enables specifically changing the Frame of Reference UID</w:t>
+        <w:t xml:space="preserve">, although the authors would like to </w:t>
+      </w:r>
+      <w:r>
+        <w:t>argue that there are good reasons to change this entity at times</w:t>
+      </w:r>
+      <w:r>
+        <w:t>. In systems where registration is not allowed between images with the same frame of reference, RayStation, the treatment planning system enables specifically changing the Frame of Reference UID</w:t>
       </w:r>
       <w:r>
         <w:t xml:space="preserve"> on the examination.</w:t>
@@ -142,8 +95,11 @@
         <w:ind w:left="720"/>
       </w:pPr>
       <w:r>
+        <w:rPr>
+          <w:noProof/>
+        </w:rPr>
         <w:drawing>
-          <wp:inline distT="0" distB="0" distL="0" distR="0" wp14:anchorId="38DF9401" wp14:editId="30DEB369">
+          <wp:inline distT="0" distB="0" distL="0" distR="0" wp14:anchorId="0B750C01" wp14:editId="245A3BFC">
             <wp:extent cx="3610001" cy="1143008"/>
             <wp:effectExtent l="0" t="0" r="9525" b="0"/>
             <wp:docPr id="257532368" name="Picture 1"/>
@@ -187,15 +143,7 @@
         <w:t>This is specifically meant to be changed in the case where registration is required between the examinations</w:t>
       </w:r>
       <w:r>
-        <w:t xml:space="preserve">, although as you later pointed out, it also changes the </w:t>
-      </w:r>
-      <w:proofErr w:type="spellStart"/>
-      <w:r>
-        <w:t>SeriesInstanceUIDs</w:t>
-      </w:r>
-      <w:proofErr w:type="spellEnd"/>
-      <w:r>
-        <w:t xml:space="preserve"> and SOP Instance UIDs.</w:t>
+        <w:t>, although as you later pointed out, it also changes the SeriesInstanceUIDs and SOP Instance UIDs.</w:t>
       </w:r>
     </w:p>
     <w:p>
@@ -204,17 +152,7 @@
       </w:pPr>
       <w:r>
         <w:br/>
-        <w:t xml:space="preserve">3. It only changed three UIDs (study instance, series instance and </w:t>
-      </w:r>
-      <w:proofErr w:type="spellStart"/>
-      <w:proofErr w:type="gramStart"/>
-      <w:r>
-        <w:t>FoR</w:t>
-      </w:r>
-      <w:proofErr w:type="spellEnd"/>
-      <w:proofErr w:type="gramEnd"/>
-      <w:r>
-        <w:t>), however, SOP instance UIDs were left intact, it could pose problems for some systems.</w:t>
+        <w:t>3. It only changed three UIDs (study instance, series instance and FoR), however, SOP instance UIDs were left intact, it could pose problems for some systems.</w:t>
       </w:r>
     </w:p>
     <w:p>
@@ -260,58 +198,56 @@
       </w:r>
     </w:p>
     <w:p>
-      <w:ins w:id="0" w:author="Brian Anderson" w:date="2025-01-05T19:45:00Z" w16du:dateUtc="2025-01-06T00:45:00Z">
-        <w:r>
-          <w:rPr>
-            <w:noProof/>
-          </w:rPr>
-          <w:drawing>
-            <wp:inline distT="0" distB="0" distL="0" distR="0" wp14:anchorId="370A8131" wp14:editId="290B007B">
-              <wp:extent cx="5457179" cy="4321892"/>
-              <wp:effectExtent l="0" t="0" r="0" b="2540"/>
-              <wp:docPr id="228622455" name="Picture 1"/>
-              <wp:cNvGraphicFramePr>
-                <a:graphicFrameLocks xmlns:a="http://schemas.openxmlformats.org/drawingml/2006/main" noChangeAspect="1"/>
-              </wp:cNvGraphicFramePr>
-              <a:graphic xmlns:a="http://schemas.openxmlformats.org/drawingml/2006/main">
-                <a:graphicData uri="http://schemas.openxmlformats.org/drawingml/2006/picture">
-                  <pic:pic xmlns:pic="http://schemas.openxmlformats.org/drawingml/2006/picture">
-                    <pic:nvPicPr>
-                      <pic:cNvPr id="0" name="Picture 2"/>
-                      <pic:cNvPicPr>
-                        <a:picLocks noChangeAspect="1" noChangeArrowheads="1"/>
-                      </pic:cNvPicPr>
-                    </pic:nvPicPr>
-                    <pic:blipFill>
-                      <a:blip r:embed="rId5" cstate="print">
-                        <a:extLst>
-                          <a:ext uri="{28A0092B-C50C-407E-A947-70E740481C1C}">
-                            <a14:useLocalDpi xmlns:a14="http://schemas.microsoft.com/office/drawing/2010/main" val="0"/>
-                          </a:ext>
-                        </a:extLst>
-                      </a:blip>
-                      <a:srcRect/>
-                      <a:stretch>
-                        <a:fillRect/>
-                      </a:stretch>
-                    </pic:blipFill>
-                    <pic:spPr bwMode="auto">
-                      <a:xfrm>
-                        <a:off x="0" y="0"/>
-                        <a:ext cx="5476249" cy="4336995"/>
-                      </a:xfrm>
-                      <a:prstGeom prst="rect">
-                        <a:avLst/>
-                      </a:prstGeom>
-                      <a:noFill/>
-                    </pic:spPr>
-                  </pic:pic>
-                </a:graphicData>
-              </a:graphic>
-            </wp:inline>
-          </w:drawing>
-        </w:r>
-      </w:ins>
+      <w:r>
+        <w:rPr>
+          <w:noProof/>
+        </w:rPr>
+        <w:drawing>
+          <wp:inline distT="0" distB="0" distL="0" distR="0" wp14:anchorId="7D37536A" wp14:editId="798D98E0">
+            <wp:extent cx="5589801" cy="4426925"/>
+            <wp:effectExtent l="0" t="0" r="0" b="0"/>
+            <wp:docPr id="1793877120" name="Picture 1"/>
+            <wp:cNvGraphicFramePr>
+              <a:graphicFrameLocks xmlns:a="http://schemas.openxmlformats.org/drawingml/2006/main" noChangeAspect="1"/>
+            </wp:cNvGraphicFramePr>
+            <a:graphic xmlns:a="http://schemas.openxmlformats.org/drawingml/2006/main">
+              <a:graphicData uri="http://schemas.openxmlformats.org/drawingml/2006/picture">
+                <pic:pic xmlns:pic="http://schemas.openxmlformats.org/drawingml/2006/picture">
+                  <pic:nvPicPr>
+                    <pic:cNvPr id="0" name="Picture 2"/>
+                    <pic:cNvPicPr>
+                      <a:picLocks noChangeAspect="1" noChangeArrowheads="1"/>
+                    </pic:cNvPicPr>
+                  </pic:nvPicPr>
+                  <pic:blipFill>
+                    <a:blip r:embed="rId5" cstate="print">
+                      <a:extLst>
+                        <a:ext uri="{28A0092B-C50C-407E-A947-70E740481C1C}">
+                          <a14:useLocalDpi xmlns:a14="http://schemas.microsoft.com/office/drawing/2010/main" val="0"/>
+                        </a:ext>
+                      </a:extLst>
+                    </a:blip>
+                    <a:srcRect/>
+                    <a:stretch>
+                      <a:fillRect/>
+                    </a:stretch>
+                  </pic:blipFill>
+                  <pic:spPr bwMode="auto">
+                    <a:xfrm>
+                      <a:off x="0" y="0"/>
+                      <a:ext cx="5609269" cy="4442343"/>
+                    </a:xfrm>
+                    <a:prstGeom prst="rect">
+                      <a:avLst/>
+                    </a:prstGeom>
+                    <a:noFill/>
+                  </pic:spPr>
+                </pic:pic>
+              </a:graphicData>
+            </a:graphic>
+          </wp:inline>
+        </w:drawing>
+      </w:r>
     </w:p>
     <w:p>
       <w:r>
@@ -340,7 +276,11 @@
       </w:r>
       <w:r>
         <w:br/>
-        <w:t>This is a short article, really a technical note, that describes a tool created to allow modification of DICOM datasets to break the frame of reference linkage between two datasets and more easily allow re-registration of image datasets that are not correctly registered. This is a situation that routinely occurs in collections of images that are assumed by the imaging device to be in the same frame of reference as part of a single imaging session, but anatomically are not due to inter-series motion or other issue. I do not believe that there is much science in this manuscript.</w:t>
+        <w:t xml:space="preserve">This is a short article, really a technical note, that describes a tool created to allow modification of DICOM datasets to break the frame of reference linkage between two datasets and more easily allow re-registration of image datasets that are not correctly registered. This is a situation that routinely occurs in collections of images that are assumed by the imaging device to be in the same frame of reference as </w:t>
+      </w:r>
+      <w:r>
+        <w:lastRenderedPageBreak/>
+        <w:t>part of a single imaging session, but anatomically are not due to inter-series motion or other issue. I do not believe that there is much science in this manuscript.</w:t>
       </w:r>
     </w:p>
     <w:p>
@@ -348,7 +288,6 @@
         <w:ind w:firstLine="720"/>
       </w:pPr>
       <w:r>
-        <w:lastRenderedPageBreak/>
         <w:t>Thank you for the comment, we would like to note that this is a technical note, not an article.</w:t>
       </w:r>
       <w:r>
@@ -360,15 +299,7 @@
       </w:r>
       <w:r>
         <w:br/>
-        <w:t xml:space="preserve">1. Three attributes are shown to be modifiable. Why these three; </w:t>
-      </w:r>
-      <w:proofErr w:type="spellStart"/>
-      <w:r>
-        <w:t>FoR</w:t>
-      </w:r>
-      <w:proofErr w:type="spellEnd"/>
-      <w:r>
-        <w:t xml:space="preserve"> UID is a logical one, but the authors do not indicate why the other two attributes might need to be changed.</w:t>
+        <w:t>1. Three attributes are shown to be modifiable. Why these three; FoR UID is a logical one, but the authors do not indicate why the other two attributes might need to be changed.</w:t>
       </w:r>
     </w:p>
     <w:p>
@@ -376,7 +307,10 @@
         <w:ind w:left="720"/>
       </w:pPr>
       <w:r>
-        <w:t>Thank you for the comment, we have added further explanation as to why the other attributes may wish to be changed.</w:t>
+        <w:t>Thank you for the comment, we have added further explanation as to why the other attributes may wish to be changed</w:t>
+      </w:r>
+      <w:r>
+        <w:t xml:space="preserve"> with an example from our own clinic which led me to include this attribute.</w:t>
       </w:r>
       <w:r>
         <w:br/>
@@ -387,37 +321,25 @@
         <w:ind w:left="720"/>
       </w:pPr>
       <w:r>
-        <w:t>“</w:t>
-      </w:r>
-      <w:r>
-        <w:t xml:space="preserve">Users may wish to change both the Frame </w:t>
-      </w:r>
-      <w:proofErr w:type="gramStart"/>
-      <w:r>
-        <w:t>Of</w:t>
-      </w:r>
-      <w:proofErr w:type="gramEnd"/>
-      <w:r>
-        <w:t xml:space="preserve"> Reference UID and Series Instance UID if multiple registrations are required. For example, when registering a PET/CT to a new simulation scan, it can be useful to register both about the nasal cavity </w:t>
-      </w:r>
-      <w:proofErr w:type="gramStart"/>
-      <w:r>
-        <w:t>and also</w:t>
-      </w:r>
-      <w:proofErr w:type="gramEnd"/>
-      <w:r>
-        <w:t xml:space="preserve"> about the neck region. Two rigid registrations are sometimes not possible (within </w:t>
-      </w:r>
-      <w:proofErr w:type="spellStart"/>
-      <w:r>
-        <w:t>RayStation</w:t>
-      </w:r>
-      <w:proofErr w:type="spellEnd"/>
-      <w:r>
-        <w:t>), and so having two distinct image sets which each has a unique registration can be advantageous.</w:t>
-      </w:r>
-      <w:r>
-        <w:t>”</w:t>
+        <w:t xml:space="preserve">“Users may wish to change both the Frame </w:t>
+      </w:r>
+      <w:r>
+        <w:t>o</w:t>
+      </w:r>
+      <w:r>
+        <w:t xml:space="preserve">f Reference UID and Series Instance UID if multiple registrations are required. For example, when registering a PET/CT to a new simulation scan, it can be useful to register </w:t>
+      </w:r>
+      <w:r>
+        <w:t>both</w:t>
+      </w:r>
+      <w:r>
+        <w:t xml:space="preserve"> the nasal cavity and also about the neck region. Two rigid registrations are sometimes not possible (within RayStation), and so having two distinct image sets which each has a unique registration can be advantageous</w:t>
+      </w:r>
+      <w:r>
+        <w:t xml:space="preserve"> to the physician during the delineation process</w:t>
+      </w:r>
+      <w:r>
+        <w:t>.”</w:t>
       </w:r>
     </w:p>
     <w:p>
@@ -427,6 +349,19 @@
     </w:p>
     <w:p>
       <w:pPr>
+        <w:ind w:left="720"/>
+      </w:pPr>
+      <w:r>
+        <w:t>We’ve removed the option to change Study Instance UID</w:t>
+      </w:r>
+    </w:p>
+    <w:p>
+      <w:pPr>
+        <w:ind w:left="720"/>
+      </w:pPr>
+    </w:p>
+    <w:p>
+      <w:pPr>
         <w:ind w:firstLine="720"/>
       </w:pPr>
       <w:r>
@@ -439,23 +374,7 @@
         <w:ind w:left="720"/>
       </w:pPr>
       <w:r>
-        <w:t xml:space="preserve">Thank you for the comment, we apologize that the statement regarding the creation of new UIDs was not made </w:t>
-      </w:r>
-      <w:proofErr w:type="gramStart"/>
-      <w:r>
-        <w:t>more clear</w:t>
-      </w:r>
-      <w:proofErr w:type="gramEnd"/>
-      <w:r>
-        <w:t xml:space="preserve">. The new UIDs generated are created using the </w:t>
-      </w:r>
-      <w:proofErr w:type="spellStart"/>
-      <w:r>
-        <w:t>FellowOak</w:t>
-      </w:r>
-      <w:proofErr w:type="spellEnd"/>
-      <w:r>
-        <w:t xml:space="preserve"> DICOM generator. </w:t>
+        <w:t xml:space="preserve">Thank you for the comment, we apologize that the statement regarding the creation of new UIDs was not made more clear. The new UIDs generated are created using the FellowOak DICOM generator. </w:t>
       </w:r>
       <w:hyperlink r:id="rId6" w:history="1">
         <w:r>
@@ -478,10 +397,7 @@
       </w:r>
       <w:r>
         <w:br/>
-        <w:t>“</w:t>
-      </w:r>
-      <w:r>
-        <w:t>New DICOM UIDs are generated using the FellowOak</w:t>
+        <w:t>“New DICOM UIDs are generated using the FellowOak</w:t>
       </w:r>
       <w:r>
         <w:rPr>
@@ -490,10 +406,7 @@
         <w:t>4</w:t>
       </w:r>
       <w:r>
-        <w:t xml:space="preserve"> C# package.</w:t>
-      </w:r>
-      <w:r>
-        <w:t>”</w:t>
+        <w:t xml:space="preserve"> C# package.”</w:t>
       </w:r>
     </w:p>
     <w:p>
@@ -507,21 +420,7 @@
         <w:rPr>
           <w:u w:val="single"/>
         </w:rPr>
-        <w:t xml:space="preserve">All DICOM manipulation was facilitated with the </w:t>
-      </w:r>
-      <w:proofErr w:type="spellStart"/>
-      <w:r>
-        <w:rPr>
-          <w:u w:val="single"/>
-        </w:rPr>
-        <w:t>FellowOak</w:t>
-      </w:r>
-      <w:proofErr w:type="spellEnd"/>
-      <w:r>
-        <w:rPr>
-          <w:u w:val="single"/>
-        </w:rPr>
-        <w:t xml:space="preserve"> DICOM package</w:t>
+        <w:t>All DICOM manipulation was facilitated with the FellowOak DICOM package</w:t>
       </w:r>
       <w:sdt>
         <w:sdtPr>
@@ -592,15 +491,7 @@
       </w:pPr>
       <w:r>
         <w:br/>
-        <w:t xml:space="preserve">3. There are numerous tools available, including MIM software, that </w:t>
-      </w:r>
-      <w:proofErr w:type="gramStart"/>
-      <w:r>
-        <w:t>are able to</w:t>
-      </w:r>
-      <w:proofErr w:type="gramEnd"/>
-      <w:r>
-        <w:t xml:space="preserve"> achieve the goal of this manuscript. I do agree that using MIM is not as straightforward as the tool described.</w:t>
+        <w:t>3. There are numerous tools available, including MIM software, that are able to achieve the goal of this manuscript. I do agree that using MIM is not as straightforward as the tool described.</w:t>
       </w:r>
     </w:p>
     <w:p>
@@ -608,7 +499,22 @@
         <w:ind w:left="720"/>
       </w:pPr>
       <w:r>
-        <w:t>Thank you for the comment. We agree that tools are available, but not for free and not often straightforward to use.</w:t>
+        <w:t xml:space="preserve">Thank you for the comment. We agree that tools are available, but </w:t>
+      </w:r>
+      <w:r>
+        <w:t xml:space="preserve">often </w:t>
+      </w:r>
+      <w:r>
+        <w:t>neither</w:t>
+      </w:r>
+      <w:r>
+        <w:t xml:space="preserve"> free </w:t>
+      </w:r>
+      <w:r>
+        <w:t>nor</w:t>
+      </w:r>
+      <w:r>
+        <w:t xml:space="preserve"> straightforward to use.</w:t>
       </w:r>
     </w:p>
     <w:p>
@@ -616,16 +522,40 @@
         <w:ind w:firstLine="720"/>
       </w:pPr>
       <w:r>
+        <w:lastRenderedPageBreak/>
         <w:br/>
         <w:t>4. At least some TPS systems would not accept a modified set of images with the same SOP Instance UIDs as existing ones. This would be a problem if image datasets are exported from a TPS, modified by the tool, and then re-import into the TPS is attempted.</w:t>
       </w:r>
     </w:p>
     <w:p>
       <w:pPr>
+        <w:ind w:left="720"/>
+      </w:pPr>
+      <w:r>
+        <w:t>Thank you for the comment, we agree and have included the ability to edit SOP Instance UIDs.</w:t>
+      </w:r>
+      <w:r>
+        <w:t xml:space="preserve"> This will occur by default unless the user specifically de-selects.</w:t>
+      </w:r>
+    </w:p>
+    <w:p>
+      <w:pPr>
         <w:ind w:firstLine="720"/>
       </w:pPr>
       <w:r>
-        <w:t>Thank you for the comment, we agree and have included the ability to edit SOP Instance UIDs.</w:t>
+        <w:br/>
+        <w:t>Note: Both RayStation and MIM are trademarks that need to be referenced. The authors should indicate the versions of those products used in their testing. Also, in this era of CyberSecurity, some discussion of processes used to validate the integrity of the tool would be an appropriate part of the discussion.</w:t>
+      </w:r>
+    </w:p>
+    <w:p>
+      <w:pPr>
+        <w:ind w:left="720"/>
+      </w:pPr>
+      <w:r>
+        <w:t>Thank you for the comment, we have updated the manuscript to include versions tested in our use cases.</w:t>
+      </w:r>
+      <w:r>
+        <w:br/>
       </w:r>
     </w:p>
     <w:p>
@@ -633,25 +563,69 @@
         <w:ind w:firstLine="720"/>
       </w:pPr>
       <w:r>
+        <w:br/>
+        <w:t>Reviewer #1 (Specific Comments):</w:t>
+      </w:r>
+      <w:r>
+        <w:br/>
+      </w:r>
+      <w:r>
+        <w:br/>
+        <w:t>line 15: The full URL is really not appropriate in the abstract. The authors should just indicate that publicly available datasets were used. A reference at the bottom of the abstract or just referenced in the body of the manuscript is more appropriate</w:t>
+      </w:r>
+      <w:r>
+        <w:br/>
+      </w:r>
+    </w:p>
+    <w:p>
+      <w:pPr>
+        <w:ind w:firstLine="720"/>
+      </w:pPr>
+      <w:r>
+        <w:t>Thank you for the comment, we have removed the URL from the abstract.</w:t>
+      </w:r>
+      <w:r>
+        <w:br/>
+      </w:r>
+      <w:r>
+        <w:br/>
+        <w:t>Reviewer #2 (General Comments (Required)):</w:t>
+      </w:r>
+      <w:r>
+        <w:br/>
+      </w:r>
+      <w:r>
+        <w:br/>
+        <w:t>The overall approach is good, as indeed it would require quite some knowledge and expertise to perform these changes manually. Therefore, such a tool is very helpful to avoid errors.</w:t>
+      </w:r>
+      <w:r>
+        <w:br/>
+      </w:r>
+      <w:r>
+        <w:br/>
+        <w:t>Still though, the basic assumption is not fully correct from a DICOM Standard perspective as the proposed changes may be performed, but are actually not required as the article implies.</w:t>
+      </w:r>
+      <w:r>
+        <w:br/>
+        <w:t>And also the conclusion how to implement the solution is not correct from a DICOM Standard perspective.</w:t>
+      </w:r>
+      <w:r>
+        <w:br/>
+      </w:r>
+      <w:r>
+        <w:br/>
+        <w:t>Reviewer #2 (Specific Comments):</w:t>
+      </w:r>
+      <w:r>
+        <w:br/>
+      </w:r>
+      <w:r>
+        <w:br/>
+        <w:t xml:space="preserve">1. The basic assumption that if multiple image series share the same Frame of Reference would mean that an additional/manual registration is not possible and that the inherent registration needs to be broken is not fully correct. It can be done, but there is no need. The Spatial Registration allows to not only include the Frame of Reference, but also the referenced images. This way, a Frame of Reference can be registered to itself, by specifying the corresponding set of SOP Instance UIDs of the corresponding Series. Whereas the IHE-RO Multi-Modality Registration profile does explicitly not include this use case, it states that creating a new Frame of Reference may be done. But by explicitly including the Frame of </w:t>
+      </w:r>
+      <w:r>
         <w:lastRenderedPageBreak/>
-        <w:br/>
-        <w:t xml:space="preserve">Note: Both </w:t>
-      </w:r>
-      <w:proofErr w:type="spellStart"/>
-      <w:r>
-        <w:t>RayStation</w:t>
-      </w:r>
-      <w:proofErr w:type="spellEnd"/>
-      <w:r>
-        <w:t xml:space="preserve"> and MIM are trademarks that need to be referenced. The authors should indicate the versions of those products used in their testing. Also, in this era of </w:t>
-      </w:r>
-      <w:proofErr w:type="spellStart"/>
-      <w:r>
-        <w:t>CyberSecurity</w:t>
-      </w:r>
-      <w:proofErr w:type="spellEnd"/>
-      <w:r>
-        <w:t>, some discussion of processes used to validate the integrity of the tool would be an appropriate part of the discussion.</w:t>
+        <w:t>Reference AND the image references in the actor's DICOM definition, creating a new Frame of Reference is just one option, but not the only one.</w:t>
       </w:r>
     </w:p>
     <w:p>
@@ -659,10 +633,7 @@
         <w:ind w:left="720"/>
       </w:pPr>
       <w:r>
-        <w:t>Thank you for the comment, we have updated the manuscript to include versions tested in our use cases.</w:t>
-      </w:r>
-      <w:r>
-        <w:br/>
+        <w:t>Thank you for the comment, you are certainly correct, but the steps described for this process are generally above the technical abilities of most purely clinical physicists.</w:t>
       </w:r>
     </w:p>
     <w:p>
@@ -671,142 +642,24 @@
       </w:pPr>
       <w:r>
         <w:br/>
-        <w:t>Reviewer #1 (Specific Comments):</w:t>
-      </w:r>
-      <w:r>
-        <w:br/>
-      </w:r>
-      <w:r>
-        <w:br/>
-        <w:t xml:space="preserve">line 15: The full URL is </w:t>
-      </w:r>
-      <w:proofErr w:type="gramStart"/>
-      <w:r>
-        <w:t>really not</w:t>
-      </w:r>
-      <w:proofErr w:type="gramEnd"/>
-      <w:r>
-        <w:t xml:space="preserve"> appropriate in the abstract. The authors should just indicate that publicly available datasets were used. A reference at the bottom of the abstract or just referenced in the body of the manuscript is more appropriate</w:t>
-      </w:r>
-      <w:r>
-        <w:br/>
-      </w:r>
-    </w:p>
-    <w:p>
-      <w:pPr>
-        <w:ind w:firstLine="720"/>
-      </w:pPr>
-      <w:r>
-        <w:t>Thank you for the comment, we have removed the URL from the abstract.</w:t>
-      </w:r>
-      <w:r>
-        <w:br/>
-      </w:r>
-      <w:r>
-        <w:br/>
-        <w:t>Reviewer #2 (General Comments (Required)):</w:t>
-      </w:r>
-      <w:r>
-        <w:br/>
-      </w:r>
-      <w:r>
-        <w:br/>
-        <w:t>The overall approach is good, as indeed it would require quite some knowledge and expertise to perform these changes manually. Therefore, such a tool is very helpful to avoid errors.</w:t>
-      </w:r>
-      <w:r>
-        <w:br/>
-      </w:r>
-      <w:r>
-        <w:br/>
-        <w:t xml:space="preserve">Still though, the basic assumption is not fully correct from a DICOM Standard perspective as the proposed changes may be performed, but are </w:t>
-      </w:r>
-      <w:proofErr w:type="gramStart"/>
-      <w:r>
-        <w:t>actually not</w:t>
-      </w:r>
-      <w:proofErr w:type="gramEnd"/>
-      <w:r>
-        <w:t xml:space="preserve"> required as the article implies.</w:t>
-      </w:r>
-      <w:r>
-        <w:br/>
-        <w:t>And also the conclusion how to implement the solution is not correct from a DICOM Standard perspective.</w:t>
-      </w:r>
-      <w:r>
-        <w:br/>
-      </w:r>
-      <w:r>
-        <w:br/>
-        <w:t>Reviewer #2 (Specific Comments):</w:t>
-      </w:r>
-      <w:r>
-        <w:br/>
-      </w:r>
-      <w:r>
-        <w:br/>
-        <w:t>1. The basic assumption that if multiple image series share the same Frame of Reference would mean that an additional/manual registration is not possible and that the inherent registration needs to be broken is not fully correct. It can be done, but there is no need. The Spatial Registration allows to not only include the Frame of Reference, but also the referenced images. This way, a Frame of Reference can be registered to itself, by specifying the corresponding set of SOP Instance UIDs of the corresponding Series. Whereas the IHE-RO Multi-Modality Registration profile does explicitly not include this use case, it states that creating a new Frame of Reference may be done. But by explicitly including the Frame of Reference AND the image references in the actor's DICOM definition, creating a new Frame of Reference is just one option, but not the only one.</w:t>
-      </w:r>
-    </w:p>
-    <w:p>
-      <w:pPr>
-        <w:ind w:left="720"/>
-      </w:pPr>
-      <w:r>
-        <w:t>Thank you for the comment, you are certainly correct, but the steps described for this process are generally above the technical abilities of most purely clinical physicists.</w:t>
-      </w:r>
-    </w:p>
-    <w:p>
-      <w:pPr>
-        <w:ind w:firstLine="720"/>
-      </w:pPr>
-      <w:r>
-        <w:br/>
-      </w:r>
-      <w:r>
-        <w:br/>
-        <w:t xml:space="preserve">2. The actual implementation of the solution has a flaw, that it only adapts the Frame of Reference UID, </w:t>
-      </w:r>
-      <w:r>
-        <w:lastRenderedPageBreak/>
-        <w:t>the Study Instance UID, and the Series Instance UID. But it is required to assign a new SOP Instance UID to adapted Instances. This is based on the definition in the DICOM Standard Part 5, Section 9 Unique Identifiers:</w:t>
-      </w:r>
-      <w:r>
-        <w:br/>
-      </w:r>
-      <w:r>
-        <w:br/>
-        <w:t xml:space="preserve">"Unique Identifiers (UIDs) provide the capability to uniquely identify a wide variety of items. They guarantee uniqueness across multiple countries, sites, </w:t>
-      </w:r>
-      <w:proofErr w:type="gramStart"/>
-      <w:r>
-        <w:t>vendors</w:t>
-      </w:r>
-      <w:proofErr w:type="gramEnd"/>
-      <w:r>
-        <w:t xml:space="preserve"> and equipment. Different classes of objects, instance of objects and information entities can be distinguished from one another across the DICOM universe of discourse irrespective of any semantic context."</w:t>
-      </w:r>
-      <w:r>
-        <w:br/>
-      </w:r>
-      <w:r>
-        <w:br/>
-        <w:t xml:space="preserve">This states that a SOP Instance shall be uniquely identifiable. By changing the Frame of Reference and keeping the original SOP Instance UID this capability is lost. In some </w:t>
-      </w:r>
-      <w:proofErr w:type="gramStart"/>
-      <w:r>
-        <w:t>cases</w:t>
-      </w:r>
-      <w:proofErr w:type="gramEnd"/>
-      <w:r>
-        <w:t xml:space="preserve"> such changes are allowed (e.g. coercion), but in this case it may even introduce a hazardous situation to the patient as the Frame of Reference includes a coordinate system definition and it is now unclear with two SOP Instances having the same SOP Instance UID which Frame of Reference is now the valid one. Especially </w:t>
-      </w:r>
-      <w:proofErr w:type="gramStart"/>
-      <w:r>
-        <w:t>in the area of</w:t>
-      </w:r>
-      <w:proofErr w:type="gramEnd"/>
-      <w:r>
-        <w:t xml:space="preserve"> radiotherapy this may have dangerous implications when it comes to targeting and positioning.</w:t>
+      </w:r>
+      <w:r>
+        <w:br/>
+        <w:t>2. The actual implementation of the solution has a flaw, that it only adapts the Frame of Reference UID, the Study Instance UID, and the Series Instance UID. But it is required to assign a new SOP Instance UID to adapted Instances. This is based on the definition in the DICOM Standard Part 5, Section 9 Unique Identifiers:</w:t>
+      </w:r>
+      <w:r>
+        <w:br/>
+      </w:r>
+      <w:r>
+        <w:br/>
+        <w:t>"Unique Identifiers (UIDs) provide the capability to uniquely identify a wide variety of items. They guarantee uniqueness across multiple countries, sites, vendors and equipment. Different classes of objects, instance of objects and information entities can be distinguished from one another across the DICOM universe of discourse irrespective of any semantic context."</w:t>
+      </w:r>
+      <w:r>
+        <w:br/>
+      </w:r>
+      <w:r>
+        <w:br/>
+        <w:t>This states that a SOP Instance shall be uniquely identifiable. By changing the Frame of Reference and keeping the original SOP Instance UID this capability is lost. In some cases such changes are allowed (e.g. coercion), but in this case it may even introduce a hazardous situation to the patient as the Frame of Reference includes a coordinate system definition and it is now unclear with two SOP Instances having the same SOP Instance UID which Frame of Reference is now the valid one. Especially in the area of radiotherapy this may have dangerous implications when it comes to targeting and positioning.</w:t>
       </w:r>
       <w:r>
         <w:br/>
@@ -814,38 +667,14 @@
       </w:r>
       <w:r>
         <w:br/>
-        <w:t xml:space="preserve">From a pure practical perspective as experienced over 20 years at IHE-RO </w:t>
-      </w:r>
-      <w:proofErr w:type="spellStart"/>
-      <w:r>
-        <w:t>Connectathons</w:t>
-      </w:r>
-      <w:proofErr w:type="spellEnd"/>
-      <w:r>
-        <w:t xml:space="preserve">, there are quite some systems available, that </w:t>
-      </w:r>
-      <w:proofErr w:type="gramStart"/>
-      <w:r>
-        <w:t>actually cannot</w:t>
-      </w:r>
-      <w:proofErr w:type="gramEnd"/>
-      <w:r>
-        <w:t xml:space="preserve"> deal with the fact that a SOP Instance UID is present in two different Series (as it is not intended). Therefore, this solution also has very practical interoperability issues.</w:t>
-      </w:r>
-      <w:r>
-        <w:br/>
-      </w:r>
-      <w:r>
-        <w:br/>
-        <w:t xml:space="preserve">It is therefore recommended to the authors, to also adapt the SOP Instance UIDs to reflect the semantic change in the Instances. For the software it could basically mean, whatever is selected from top down under "Things you want to change", the check-boxes below need to be automatically selected, too, and the SOP Instance UID is not a to-be-selected option, as this always </w:t>
-      </w:r>
-      <w:proofErr w:type="gramStart"/>
-      <w:r>
-        <w:t>has to</w:t>
-      </w:r>
-      <w:proofErr w:type="gramEnd"/>
-      <w:r>
-        <w:t xml:space="preserve"> be changed whenever one of the options is selected.</w:t>
+        <w:t>From a pure practical perspective as experienced over 20 years at IHE-RO Connectathons, there are quite some systems available, that actually cannot deal with the fact that a SOP Instance UID is present in two different Series (as it is not intended). Therefore, this solution also has very practical interoperability issues.</w:t>
+      </w:r>
+      <w:r>
+        <w:br/>
+      </w:r>
+      <w:r>
+        <w:br/>
+        <w:t>It is therefore recommended to the authors, to also adapt the SOP Instance UIDs to reflect the semantic change in the Instances. For the software it could basically mean, whatever is selected from top down under "Things you want to change", the check-boxes below need to be automatically selected, too, and the SOP Instance UID is not a to-be-selected option, as this always has to be changed whenever one of the options is selected.</w:t>
       </w:r>
     </w:p>
     <w:p>
@@ -874,16 +703,8 @@
 </w:document>
 </file>
 
-<file path=word/people.xml><?xml version="1.0" encoding="utf-8"?>
-<w15:people xmlns:wpc="http://schemas.microsoft.com/office/word/2010/wordprocessingCanvas" xmlns:cx="http://schemas.microsoft.com/office/drawing/2014/chartex" xmlns:cx1="http://schemas.microsoft.com/office/drawing/2015/9/8/chartex" xmlns:cx2="http://schemas.microsoft.com/office/drawing/2015/10/21/chartex" xmlns:cx3="http://schemas.microsoft.com/office/drawing/2016/5/9/chartex" xmlns:cx4="http://schemas.microsoft.com/office/drawing/2016/5/10/chartex" xmlns:cx5="http://schemas.microsoft.com/office/drawing/2016/5/11/chartex" xmlns:cx6="http://schemas.microsoft.com/office/drawing/2016/5/12/chartex" xmlns:cx7="http://schemas.microsoft.com/office/drawing/2016/5/13/chartex" xmlns:cx8="http://schemas.microsoft.com/office/drawing/2016/5/14/chartex" xmlns:mc="http://schemas.openxmlformats.org/markup-compatibility/2006" xmlns:aink="http://schemas.microsoft.com/office/drawing/2016/ink" xmlns:am3d="http://schemas.microsoft.com/office/drawing/2017/model3d" xmlns:o="urn:schemas-microsoft-com:office:office" xmlns:oel="http://schemas.microsoft.com/office/2019/extlst" xmlns:r="http://schemas.openxmlformats.org/officeDocument/2006/relationships" xmlns:m="http://schemas.openxmlformats.org/officeDocument/2006/math" xmlns:v="urn:schemas-microsoft-com:vml" xmlns:wp14="http://schemas.microsoft.com/office/word/2010/wordprocessingDrawing" xmlns:wp="http://schemas.openxmlformats.org/drawingml/2006/wordprocessingDrawing" xmlns:w10="urn:schemas-microsoft-com:office:word" xmlns:w="http://schemas.openxmlformats.org/wordprocessingml/2006/main" xmlns:w14="http://schemas.microsoft.com/office/word/2010/wordml" xmlns:w15="http://schemas.microsoft.com/office/word/2012/wordml" xmlns:w16cex="http://schemas.microsoft.com/office/word/2018/wordml/cex" xmlns:w16cid="http://schemas.microsoft.com/office/word/2016/wordml/cid" xmlns:w16="http://schemas.microsoft.com/office/word/2018/wordml" xmlns:w16du="http://schemas.microsoft.com/office/word/2023/wordml/word16du" xmlns:w16sdtdh="http://schemas.microsoft.com/office/word/2020/wordml/sdtdatahash" xmlns:w16sdtfl="http://schemas.microsoft.com/office/word/2024/wordml/sdtformatlock" xmlns:w16se="http://schemas.microsoft.com/office/word/2015/wordml/symex" xmlns:wpg="http://schemas.microsoft.com/office/word/2010/wordprocessingGroup" xmlns:wpi="http://schemas.microsoft.com/office/word/2010/wordprocessingInk" xmlns:wne="http://schemas.microsoft.com/office/word/2006/wordml" xmlns:wps="http://schemas.microsoft.com/office/word/2010/wordprocessingShape" mc:Ignorable="w14 w15 w16se w16cid w16 w16cex w16sdtdh w16sdtfl w16du wp14">
-  <w15:person w15:author="Brian Anderson">
-    <w15:presenceInfo w15:providerId="Windows Live" w15:userId="fad21f67d0fb54ad"/>
-  </w15:person>
-</w15:people>
-</file>
-
 <file path=word/styles.xml><?xml version="1.0" encoding="utf-8"?>
-<w:styles xmlns:mc="http://schemas.openxmlformats.org/markup-compatibility/2006" xmlns:r="http://schemas.openxmlformats.org/officeDocument/2006/relationships" xmlns:w="http://schemas.openxmlformats.org/wordprocessingml/2006/main" xmlns:w14="http://schemas.microsoft.com/office/word/2010/wordml" xmlns:w15="http://schemas.microsoft.com/office/word/2012/wordml" xmlns:w16cex="http://schemas.microsoft.com/office/word/2018/wordml/cex" xmlns:w16cid="http://schemas.microsoft.com/office/word/2016/wordml/cid" xmlns:w16="http://schemas.microsoft.com/office/word/2018/wordml" xmlns:w16du="http://schemas.microsoft.com/office/word/2023/wordml/word16du" xmlns:w16sdtdh="http://schemas.microsoft.com/office/word/2020/wordml/sdtdatahash" xmlns:w16sdtfl="http://schemas.microsoft.com/office/word/2024/wordml/sdtformatlock" xmlns:w16se="http://schemas.microsoft.com/office/word/2015/wordml/symex" mc:Ignorable="w14 w15 w16se w16cid w16 w16cex w16sdtdh w16sdtfl w16du">
+<w:styles xmlns:mc="http://schemas.openxmlformats.org/markup-compatibility/2006" xmlns:r="http://schemas.openxmlformats.org/officeDocument/2006/relationships" xmlns:w="http://schemas.openxmlformats.org/wordprocessingml/2006/main" xmlns:w14="http://schemas.microsoft.com/office/word/2010/wordml" xmlns:w15="http://schemas.microsoft.com/office/word/2012/wordml" xmlns:w16cex="http://schemas.microsoft.com/office/word/2018/wordml/cex" xmlns:w16cid="http://schemas.microsoft.com/office/word/2016/wordml/cid" xmlns:w16="http://schemas.microsoft.com/office/word/2018/wordml" xmlns:w16du="http://schemas.microsoft.com/office/word/2023/wordml/word16du" xmlns:w16sdtdh="http://schemas.microsoft.com/office/word/2020/wordml/sdtdatahash" xmlns:w16se="http://schemas.microsoft.com/office/word/2015/wordml/symex" mc:Ignorable="w14 w15 w16se w16cid w16 w16cex w16sdtdh w16du">
   <w:docDefaults>
     <w:rPrDefault>
       <w:rPr>
@@ -1336,7 +1157,7 @@
 </file>
 
 <file path=word/glossary/document.xml><?xml version="1.0" encoding="utf-8"?>
-<w:glossaryDocument xmlns:wpc="http://schemas.microsoft.com/office/word/2010/wordprocessingCanvas" xmlns:cx="http://schemas.microsoft.com/office/drawing/2014/chartex" xmlns:cx1="http://schemas.microsoft.com/office/drawing/2015/9/8/chartex" xmlns:cx2="http://schemas.microsoft.com/office/drawing/2015/10/21/chartex" xmlns:cx3="http://schemas.microsoft.com/office/drawing/2016/5/9/chartex" xmlns:cx4="http://schemas.microsoft.com/office/drawing/2016/5/10/chartex" xmlns:cx5="http://schemas.microsoft.com/office/drawing/2016/5/11/chartex" xmlns:cx6="http://schemas.microsoft.com/office/drawing/2016/5/12/chartex" xmlns:cx7="http://schemas.microsoft.com/office/drawing/2016/5/13/chartex" xmlns:cx8="http://schemas.microsoft.com/office/drawing/2016/5/14/chartex" xmlns:mc="http://schemas.openxmlformats.org/markup-compatibility/2006" xmlns:aink="http://schemas.microsoft.com/office/drawing/2016/ink" xmlns:am3d="http://schemas.microsoft.com/office/drawing/2017/model3d" xmlns:o="urn:schemas-microsoft-com:office:office" xmlns:oel="http://schemas.microsoft.com/office/2019/extlst" xmlns:r="http://schemas.openxmlformats.org/officeDocument/2006/relationships" xmlns:m="http://schemas.openxmlformats.org/officeDocument/2006/math" xmlns:v="urn:schemas-microsoft-com:vml" xmlns:wp14="http://schemas.microsoft.com/office/word/2010/wordprocessingDrawing" xmlns:wp="http://schemas.openxmlformats.org/drawingml/2006/wordprocessingDrawing" xmlns:w10="urn:schemas-microsoft-com:office:word" xmlns:w="http://schemas.openxmlformats.org/wordprocessingml/2006/main" xmlns:w14="http://schemas.microsoft.com/office/word/2010/wordml" xmlns:w15="http://schemas.microsoft.com/office/word/2012/wordml" xmlns:w16cex="http://schemas.microsoft.com/office/word/2018/wordml/cex" xmlns:w16cid="http://schemas.microsoft.com/office/word/2016/wordml/cid" xmlns:w16="http://schemas.microsoft.com/office/word/2018/wordml" xmlns:w16du="http://schemas.microsoft.com/office/word/2023/wordml/word16du" xmlns:w16sdtdh="http://schemas.microsoft.com/office/word/2020/wordml/sdtdatahash" xmlns:w16sdtfl="http://schemas.microsoft.com/office/word/2024/wordml/sdtformatlock" xmlns:w16se="http://schemas.microsoft.com/office/word/2015/wordml/symex" xmlns:wpg="http://schemas.microsoft.com/office/word/2010/wordprocessingGroup" xmlns:wpi="http://schemas.microsoft.com/office/word/2010/wordprocessingInk" xmlns:wne="http://schemas.microsoft.com/office/word/2006/wordml" xmlns:wps="http://schemas.microsoft.com/office/word/2010/wordprocessingShape" mc:Ignorable="w14 w15 w16se w16cid w16 w16cex w16sdtdh w16sdtfl w16du wp14">
+<w:glossaryDocument xmlns:wpc="http://schemas.microsoft.com/office/word/2010/wordprocessingCanvas" xmlns:cx="http://schemas.microsoft.com/office/drawing/2014/chartex" xmlns:cx1="http://schemas.microsoft.com/office/drawing/2015/9/8/chartex" xmlns:cx2="http://schemas.microsoft.com/office/drawing/2015/10/21/chartex" xmlns:cx3="http://schemas.microsoft.com/office/drawing/2016/5/9/chartex" xmlns:cx4="http://schemas.microsoft.com/office/drawing/2016/5/10/chartex" xmlns:cx5="http://schemas.microsoft.com/office/drawing/2016/5/11/chartex" xmlns:cx6="http://schemas.microsoft.com/office/drawing/2016/5/12/chartex" xmlns:cx7="http://schemas.microsoft.com/office/drawing/2016/5/13/chartex" xmlns:cx8="http://schemas.microsoft.com/office/drawing/2016/5/14/chartex" xmlns:mc="http://schemas.openxmlformats.org/markup-compatibility/2006" xmlns:aink="http://schemas.microsoft.com/office/drawing/2016/ink" xmlns:am3d="http://schemas.microsoft.com/office/drawing/2017/model3d" xmlns:o="urn:schemas-microsoft-com:office:office" xmlns:oel="http://schemas.microsoft.com/office/2019/extlst" xmlns:r="http://schemas.openxmlformats.org/officeDocument/2006/relationships" xmlns:m="http://schemas.openxmlformats.org/officeDocument/2006/math" xmlns:v="urn:schemas-microsoft-com:vml" xmlns:wp14="http://schemas.microsoft.com/office/word/2010/wordprocessingDrawing" xmlns:wp="http://schemas.openxmlformats.org/drawingml/2006/wordprocessingDrawing" xmlns:w10="urn:schemas-microsoft-com:office:word" xmlns:w="http://schemas.openxmlformats.org/wordprocessingml/2006/main" xmlns:w14="http://schemas.microsoft.com/office/word/2010/wordml" xmlns:w15="http://schemas.microsoft.com/office/word/2012/wordml" xmlns:w16cex="http://schemas.microsoft.com/office/word/2018/wordml/cex" xmlns:w16cid="http://schemas.microsoft.com/office/word/2016/wordml/cid" xmlns:w16="http://schemas.microsoft.com/office/word/2018/wordml" xmlns:w16du="http://schemas.microsoft.com/office/word/2023/wordml/word16du" xmlns:w16sdtdh="http://schemas.microsoft.com/office/word/2020/wordml/sdtdatahash" xmlns:w16se="http://schemas.microsoft.com/office/word/2015/wordml/symex" xmlns:wpg="http://schemas.microsoft.com/office/word/2010/wordprocessingGroup" xmlns:wpi="http://schemas.microsoft.com/office/word/2010/wordprocessingInk" xmlns:wne="http://schemas.microsoft.com/office/word/2006/wordml" xmlns:wps="http://schemas.microsoft.com/office/word/2010/wordprocessingShape" mc:Ignorable="w14 w15 w16se w16cid w16 w16cex w16sdtdh w16du wp14">
   <w:docParts>
     <w:docPart>
       <w:docPartPr>
@@ -1372,7 +1193,7 @@
 </file>
 
 <file path=word/glossary/fontTable.xml><?xml version="1.0" encoding="utf-8"?>
-<w:fonts xmlns:mc="http://schemas.openxmlformats.org/markup-compatibility/2006" xmlns:r="http://schemas.openxmlformats.org/officeDocument/2006/relationships" xmlns:w="http://schemas.openxmlformats.org/wordprocessingml/2006/main" xmlns:w14="http://schemas.microsoft.com/office/word/2010/wordml" xmlns:w15="http://schemas.microsoft.com/office/word/2012/wordml" xmlns:w16cex="http://schemas.microsoft.com/office/word/2018/wordml/cex" xmlns:w16cid="http://schemas.microsoft.com/office/word/2016/wordml/cid" xmlns:w16="http://schemas.microsoft.com/office/word/2018/wordml" xmlns:w16du="http://schemas.microsoft.com/office/word/2023/wordml/word16du" xmlns:w16sdtdh="http://schemas.microsoft.com/office/word/2020/wordml/sdtdatahash" xmlns:w16sdtfl="http://schemas.microsoft.com/office/word/2024/wordml/sdtformatlock" xmlns:w16se="http://schemas.microsoft.com/office/word/2015/wordml/symex" mc:Ignorable="w14 w15 w16se w16cid w16 w16cex w16sdtdh w16sdtfl w16du">
+<w:fonts xmlns:mc="http://schemas.openxmlformats.org/markup-compatibility/2006" xmlns:r="http://schemas.openxmlformats.org/officeDocument/2006/relationships" xmlns:w="http://schemas.openxmlformats.org/wordprocessingml/2006/main" xmlns:w14="http://schemas.microsoft.com/office/word/2010/wordml" xmlns:w15="http://schemas.microsoft.com/office/word/2012/wordml" xmlns:w16cex="http://schemas.microsoft.com/office/word/2018/wordml/cex" xmlns:w16cid="http://schemas.microsoft.com/office/word/2016/wordml/cid" xmlns:w16="http://schemas.microsoft.com/office/word/2018/wordml" xmlns:w16du="http://schemas.microsoft.com/office/word/2023/wordml/word16du" xmlns:w16sdtdh="http://schemas.microsoft.com/office/word/2020/wordml/sdtdatahash" xmlns:w16se="http://schemas.microsoft.com/office/word/2015/wordml/symex" mc:Ignorable="w14 w15 w16se w16cid w16 w16cex w16sdtdh w16du">
   <w:font w:name="Calibri">
     <w:panose1 w:val="020F0502020204030204"/>
     <w:charset w:val="00"/>
@@ -1394,11 +1215,23 @@
     <w:pitch w:val="variable"/>
     <w:sig w:usb0="E4002EFF" w:usb1="C200247B" w:usb2="00000009" w:usb3="00000000" w:csb0="000001FF" w:csb1="00000000"/>
   </w:font>
+  <w:font w:name="Aptos">
+    <w:charset w:val="00"/>
+    <w:family w:val="swiss"/>
+    <w:pitch w:val="variable"/>
+    <w:sig w:usb0="20000287" w:usb1="00000003" w:usb2="00000000" w:usb3="00000000" w:csb0="0000019F" w:csb1="00000000"/>
+  </w:font>
+  <w:font w:name="Aptos Display">
+    <w:charset w:val="00"/>
+    <w:family w:val="swiss"/>
+    <w:pitch w:val="variable"/>
+    <w:sig w:usb0="20000287" w:usb1="00000003" w:usb2="00000000" w:usb3="00000000" w:csb0="0000019F" w:csb1="00000000"/>
+  </w:font>
 </w:fonts>
 </file>
 
 <file path=word/glossary/settings.xml><?xml version="1.0" encoding="utf-8"?>
-<w:settings xmlns:mc="http://schemas.openxmlformats.org/markup-compatibility/2006" xmlns:o="urn:schemas-microsoft-com:office:office" xmlns:r="http://schemas.openxmlformats.org/officeDocument/2006/relationships" xmlns:m="http://schemas.openxmlformats.org/officeDocument/2006/math" xmlns:v="urn:schemas-microsoft-com:vml" xmlns:w10="urn:schemas-microsoft-com:office:word" xmlns:w="http://schemas.openxmlformats.org/wordprocessingml/2006/main" xmlns:w14="http://schemas.microsoft.com/office/word/2010/wordml" xmlns:w15="http://schemas.microsoft.com/office/word/2012/wordml" xmlns:w16cex="http://schemas.microsoft.com/office/word/2018/wordml/cex" xmlns:w16cid="http://schemas.microsoft.com/office/word/2016/wordml/cid" xmlns:w16="http://schemas.microsoft.com/office/word/2018/wordml" xmlns:w16du="http://schemas.microsoft.com/office/word/2023/wordml/word16du" xmlns:w16sdtdh="http://schemas.microsoft.com/office/word/2020/wordml/sdtdatahash" xmlns:w16sdtfl="http://schemas.microsoft.com/office/word/2024/wordml/sdtformatlock" xmlns:w16se="http://schemas.microsoft.com/office/word/2015/wordml/symex" xmlns:sl="http://schemas.openxmlformats.org/schemaLibrary/2006/main" mc:Ignorable="w14 w15 w16se w16cid w16 w16cex w16sdtdh w16sdtfl w16du">
+<w:settings xmlns:mc="http://schemas.openxmlformats.org/markup-compatibility/2006" xmlns:o="urn:schemas-microsoft-com:office:office" xmlns:r="http://schemas.openxmlformats.org/officeDocument/2006/relationships" xmlns:m="http://schemas.openxmlformats.org/officeDocument/2006/math" xmlns:v="urn:schemas-microsoft-com:vml" xmlns:w10="urn:schemas-microsoft-com:office:word" xmlns:w="http://schemas.openxmlformats.org/wordprocessingml/2006/main" xmlns:w14="http://schemas.microsoft.com/office/word/2010/wordml" xmlns:w15="http://schemas.microsoft.com/office/word/2012/wordml" xmlns:w16cex="http://schemas.microsoft.com/office/word/2018/wordml/cex" xmlns:w16cid="http://schemas.microsoft.com/office/word/2016/wordml/cid" xmlns:w16="http://schemas.microsoft.com/office/word/2018/wordml" xmlns:w16du="http://schemas.microsoft.com/office/word/2023/wordml/word16du" xmlns:w16sdtdh="http://schemas.microsoft.com/office/word/2020/wordml/sdtdatahash" xmlns:w16se="http://schemas.microsoft.com/office/word/2015/wordml/symex" xmlns:sl="http://schemas.openxmlformats.org/schemaLibrary/2006/main" mc:Ignorable="w14 w15 w16se w16cid w16 w16cex w16sdtdh w16du">
   <w:view w:val="normal"/>
   <w:defaultTabStop w:val="720"/>
   <w:characterSpacingControl w:val="doNotCompress"/>
@@ -1416,6 +1249,9 @@
     <w:rsid w:val="002070AE"/>
     <w:rsid w:val="002D785A"/>
     <w:rsid w:val="00484FEF"/>
+    <w:rsid w:val="004A0E5B"/>
+    <w:rsid w:val="0052617C"/>
+    <w:rsid w:val="00A90E17"/>
   </w:rsids>
   <m:mathPr>
     <m:mathFont m:val="Cambria Math"/>
@@ -1439,7 +1275,7 @@
 </file>
 
 <file path=word/glossary/styles.xml><?xml version="1.0" encoding="utf-8"?>
-<w:styles xmlns:mc="http://schemas.openxmlformats.org/markup-compatibility/2006" xmlns:r="http://schemas.openxmlformats.org/officeDocument/2006/relationships" xmlns:w="http://schemas.openxmlformats.org/wordprocessingml/2006/main" xmlns:w14="http://schemas.microsoft.com/office/word/2010/wordml" xmlns:w15="http://schemas.microsoft.com/office/word/2012/wordml" xmlns:w16cex="http://schemas.microsoft.com/office/word/2018/wordml/cex" xmlns:w16cid="http://schemas.microsoft.com/office/word/2016/wordml/cid" xmlns:w16="http://schemas.microsoft.com/office/word/2018/wordml" xmlns:w16du="http://schemas.microsoft.com/office/word/2023/wordml/word16du" xmlns:w16sdtdh="http://schemas.microsoft.com/office/word/2020/wordml/sdtdatahash" xmlns:w16sdtfl="http://schemas.microsoft.com/office/word/2024/wordml/sdtformatlock" xmlns:w16se="http://schemas.microsoft.com/office/word/2015/wordml/symex" mc:Ignorable="w14 w15 w16se w16cid w16 w16cex w16sdtdh w16sdtfl w16du">
+<w:styles xmlns:mc="http://schemas.openxmlformats.org/markup-compatibility/2006" xmlns:r="http://schemas.openxmlformats.org/officeDocument/2006/relationships" xmlns:w="http://schemas.openxmlformats.org/wordprocessingml/2006/main" xmlns:w14="http://schemas.microsoft.com/office/word/2010/wordml" xmlns:w15="http://schemas.microsoft.com/office/word/2012/wordml" xmlns:w16cex="http://schemas.microsoft.com/office/word/2018/wordml/cex" xmlns:w16cid="http://schemas.microsoft.com/office/word/2016/wordml/cid" xmlns:w16="http://schemas.microsoft.com/office/word/2018/wordml" xmlns:w16du="http://schemas.microsoft.com/office/word/2023/wordml/word16du" xmlns:w16sdtdh="http://schemas.microsoft.com/office/word/2020/wordml/sdtdatahash" xmlns:w16se="http://schemas.microsoft.com/office/word/2015/wordml/symex" mc:Ignorable="w14 w15 w16se w16cid w16 w16cex w16sdtdh w16du">
   <w:docDefaults>
     <w:rPrDefault>
       <w:rPr>
@@ -1884,7 +1720,7 @@
 </file>
 
 <file path=word/glossary/webSettings.xml><?xml version="1.0" encoding="utf-8"?>
-<w:webSettings xmlns:mc="http://schemas.openxmlformats.org/markup-compatibility/2006" xmlns:r="http://schemas.openxmlformats.org/officeDocument/2006/relationships" xmlns:w="http://schemas.openxmlformats.org/wordprocessingml/2006/main" xmlns:w14="http://schemas.microsoft.com/office/word/2010/wordml" xmlns:w15="http://schemas.microsoft.com/office/word/2012/wordml" xmlns:w16cex="http://schemas.microsoft.com/office/word/2018/wordml/cex" xmlns:w16cid="http://schemas.microsoft.com/office/word/2016/wordml/cid" xmlns:w16="http://schemas.microsoft.com/office/word/2018/wordml" xmlns:w16du="http://schemas.microsoft.com/office/word/2023/wordml/word16du" xmlns:w16sdtdh="http://schemas.microsoft.com/office/word/2020/wordml/sdtdatahash" xmlns:w16sdtfl="http://schemas.microsoft.com/office/word/2024/wordml/sdtformatlock" xmlns:w16se="http://schemas.microsoft.com/office/word/2015/wordml/symex" mc:Ignorable="w14 w15 w16se w16cid w16 w16cex w16sdtdh w16sdtfl w16du">
+<w:webSettings xmlns:mc="http://schemas.openxmlformats.org/markup-compatibility/2006" xmlns:r="http://schemas.openxmlformats.org/officeDocument/2006/relationships" xmlns:w="http://schemas.openxmlformats.org/wordprocessingml/2006/main" xmlns:w14="http://schemas.microsoft.com/office/word/2010/wordml" xmlns:w15="http://schemas.microsoft.com/office/word/2012/wordml" xmlns:w16cex="http://schemas.microsoft.com/office/word/2018/wordml/cex" xmlns:w16cid="http://schemas.microsoft.com/office/word/2016/wordml/cid" xmlns:w16="http://schemas.microsoft.com/office/word/2018/wordml" xmlns:w16du="http://schemas.microsoft.com/office/word/2023/wordml/word16du" xmlns:w16sdtdh="http://schemas.microsoft.com/office/word/2020/wordml/sdtdatahash" xmlns:w16se="http://schemas.microsoft.com/office/word/2015/wordml/symex" mc:Ignorable="w14 w15 w16se w16cid w16 w16cex w16sdtdh w16du">
   <w:optimizeForBrowser/>
   <w:allowPNG/>
 </w:webSettings>

</xml_diff>